<commit_message>
Added Docker cribs: install.docx docker.docx Dockerfile.docx secrets.docx
</commit_message>
<xml_diff>
--- a/docker/Dockerfile.docx
+++ b/docker/Dockerfile.docx
@@ -345,56 +345,40 @@
       </w:pPr>
       <w:r>
         <w:rPr/>
-        <w:t>-f или --</w:t>
-      </w:r>
-      <w:r>
+        <w:t>-f или --file - путь и/или имя Dockerfile с нестандартным именем</w:t>
+      </w:r>
+    </w:p>
+    <w:p>
+      <w:pPr>
+        <w:pStyle w:val="Normal"/>
+        <w:bidi w:val="0"/>
+        <w:spacing w:lineRule="auto" w:line="240"/>
+        <w:jc w:val="left"/>
         <w:rPr/>
-        <w:t xml:space="preserve">file </w:t>
+      </w:pPr>
+      <w:r>
+        <w:rPr>
+          <w:b/>
+          <w:bCs/>
+        </w:rPr>
+        <w:t>.</w:t>
       </w:r>
       <w:r>
         <w:rPr/>
-        <w:t>- путь и/или имя Dockerfile с нестандартным именем</w:t>
-      </w:r>
-    </w:p>
-    <w:p>
-      <w:pPr>
-        <w:pStyle w:val="Normal"/>
-        <w:bidi w:val="0"/>
-        <w:spacing w:lineRule="auto" w:line="240"/>
+        <w:t xml:space="preserve"> - путь к контексту сборки(файлы необходимые для построения образа); точка означает </w:t>
+      </w:r>
+    </w:p>
+    <w:p>
+      <w:pPr>
+        <w:pStyle w:val="Normal"/>
+        <w:bidi w:val="0"/>
+        <w:spacing w:lineRule="auto" w:line="360"/>
         <w:jc w:val="left"/>
         <w:rPr/>
       </w:pPr>
       <w:r>
-        <w:rPr>
-          <w:b/>
-          <w:bCs/>
-        </w:rPr>
-        <w:t>.</w:t>
-      </w:r>
-      <w:r>
         <w:rPr/>
-        <w:t xml:space="preserve"> - путь к контексту сборки</w:t>
-      </w:r>
-      <w:r>
-        <w:rPr/>
-        <w:t>(файлы необходимые для построения образа)</w:t>
-      </w:r>
-      <w:r>
-        <w:rPr/>
-        <w:t xml:space="preserve">; точка означает </w:t>
-      </w:r>
-    </w:p>
-    <w:p>
-      <w:pPr>
-        <w:pStyle w:val="Normal"/>
-        <w:bidi w:val="0"/>
-        <w:spacing w:lineRule="auto" w:line="360"/>
-        <w:jc w:val="left"/>
-        <w:rPr/>
-      </w:pPr>
-      <w:r>
-        <w:rPr/>
-        <w:t>екущую директорию</w:t>
+        <w:t>текущую директорию</w:t>
       </w:r>
     </w:p>
     <w:p>
@@ -575,7 +559,7 @@
       <w:pPr>
         <w:pStyle w:val="Normal"/>
         <w:bidi w:val="0"/>
-        <w:spacing w:lineRule="auto" w:line="480"/>
+        <w:spacing w:lineRule="auto" w:line="360"/>
         <w:jc w:val="left"/>
         <w:rPr>
           <w:b/>
@@ -588,177 +572,6 @@
           <w:bCs w:val="false"/>
         </w:rPr>
         <w:t>индивидуально и/или целый каталог с ними.</w:t>
-      </w:r>
-    </w:p>
-    <w:p>
-      <w:pPr>
-        <w:pStyle w:val="Normal"/>
-        <w:bidi w:val="0"/>
-        <w:spacing w:lineRule="auto" w:line="360"/>
-        <w:jc w:val="left"/>
-        <w:rPr>
-          <w:b/>
-          <w:bCs/>
-        </w:rPr>
-      </w:pPr>
-      <w:r>
-        <w:rPr>
-          <w:b/>
-          <w:bCs/>
-        </w:rPr>
-        <w:t>Dockerfile instructions:</w:t>
-      </w:r>
-    </w:p>
-    <w:p>
-      <w:pPr>
-        <w:pStyle w:val="Normal"/>
-        <w:bidi w:val="0"/>
-        <w:spacing w:lineRule="auto" w:line="240"/>
-        <w:jc w:val="left"/>
-        <w:rPr>
-          <w:b/>
-          <w:bCs/>
-        </w:rPr>
-      </w:pPr>
-      <w:r>
-        <w:rPr>
-          <w:b/>
-          <w:bCs/>
-        </w:rPr>
-        <w:t># Comments</w:t>
-      </w:r>
-    </w:p>
-    <w:p>
-      <w:pPr>
-        <w:pStyle w:val="Normal"/>
-        <w:bidi w:val="0"/>
-        <w:spacing w:lineRule="auto" w:line="360"/>
-        <w:jc w:val="left"/>
-        <w:rPr>
-          <w:b w:val="false"/>
-          <w:bCs w:val="false"/>
-        </w:rPr>
-      </w:pPr>
-      <w:r>
-        <w:rPr>
-          <w:b w:val="false"/>
-          <w:bCs w:val="false"/>
-        </w:rPr>
-        <w:t>коментировать можно только построчно</w:t>
-      </w:r>
-    </w:p>
-    <w:p>
-      <w:pPr>
-        <w:pStyle w:val="Normal"/>
-        <w:bidi w:val="0"/>
-        <w:spacing w:lineRule="auto" w:line="240"/>
-        <w:jc w:val="left"/>
-        <w:rPr>
-          <w:b/>
-          <w:bCs/>
-        </w:rPr>
-      </w:pPr>
-      <w:r>
-        <w:rPr>
-          <w:b/>
-          <w:bCs/>
-        </w:rPr>
-        <w:t>INSTRUCTION arguments</w:t>
-      </w:r>
-    </w:p>
-    <w:p>
-      <w:pPr>
-        <w:pStyle w:val="Normal"/>
-        <w:bidi w:val="0"/>
-        <w:spacing w:lineRule="auto" w:line="240"/>
-        <w:jc w:val="left"/>
-        <w:rPr>
-          <w:b w:val="false"/>
-          <w:bCs w:val="false"/>
-        </w:rPr>
-      </w:pPr>
-      <w:r>
-        <w:rPr>
-          <w:b w:val="false"/>
-          <w:bCs w:val="false"/>
-        </w:rPr>
-        <w:t>формат записи инструкции и её аргумента.</w:t>
-      </w:r>
-    </w:p>
-    <w:p>
-      <w:pPr>
-        <w:pStyle w:val="Normal"/>
-        <w:bidi w:val="0"/>
-        <w:spacing w:lineRule="auto" w:line="240"/>
-        <w:jc w:val="left"/>
-        <w:rPr>
-          <w:b w:val="false"/>
-          <w:bCs w:val="false"/>
-        </w:rPr>
-      </w:pPr>
-      <w:r>
-        <w:rPr>
-          <w:b w:val="false"/>
-          <w:bCs w:val="false"/>
-        </w:rPr>
-        <w:t>инструкцию docker понимает и строчными буквами, но «ТАКОВ стандарт»).</w:t>
-      </w:r>
-    </w:p>
-    <w:p>
-      <w:pPr>
-        <w:pStyle w:val="Normal"/>
-        <w:bidi w:val="0"/>
-        <w:spacing w:lineRule="auto" w:line="360"/>
-        <w:jc w:val="left"/>
-        <w:rPr>
-          <w:b w:val="false"/>
-          <w:bCs w:val="false"/>
-        </w:rPr>
-      </w:pPr>
-      <w:r>
-        <w:rPr>
-          <w:b w:val="false"/>
-          <w:bCs w:val="false"/>
-        </w:rPr>
-        <w:t>обрабатываются построчно, начиная с первай, поэтому порядок имеет значение.</w:t>
-      </w:r>
-    </w:p>
-    <w:p>
-      <w:pPr>
-        <w:pStyle w:val="Normal"/>
-        <w:bidi w:val="0"/>
-        <w:spacing w:lineRule="auto" w:line="240"/>
-        <w:jc w:val="left"/>
-        <w:rPr>
-          <w:b/>
-          <w:bCs/>
-        </w:rPr>
-      </w:pPr>
-      <w:r>
-        <w:rPr>
-          <w:b/>
-          <w:bCs/>
-        </w:rPr>
-        <w:t>FROM image:tag</w:t>
-      </w:r>
-    </w:p>
-    <w:p>
-      <w:pPr>
-        <w:pStyle w:val="Normal"/>
-        <w:bidi w:val="0"/>
-        <w:spacing w:lineRule="auto" w:line="240"/>
-        <w:jc w:val="left"/>
-        <w:rPr>
-          <w:b/>
-          <w:bCs/>
-        </w:rPr>
-      </w:pPr>
-      <w:r>
-        <w:rPr>
-          <w:b w:val="false"/>
-          <w:bCs w:val="false"/>
-        </w:rPr>
-        <w:t>https://docs.docker.com/reference/dockerfile/#from</w:t>
       </w:r>
     </w:p>
     <w:p>
@@ -768,170 +581,19 @@
         <w:suppressAutoHyphens w:val="true"/>
         <w:bidi w:val="0"/>
         <w:spacing w:lineRule="auto" w:line="240" w:before="0" w:after="0"/>
-        <w:ind w:hanging="0" w:left="0" w:right="-269"/>
-        <w:jc w:val="left"/>
-        <w:rPr>
-          <w:b/>
-          <w:bCs/>
-        </w:rPr>
-      </w:pPr>
-      <w:r>
-        <w:rPr>
-          <w:b w:val="false"/>
-          <w:bCs w:val="false"/>
-        </w:rPr>
-        <w:t>базовый образ на котором будет основыватся сборка с необязательным тэгом (default tag=latest).</w:t>
-      </w:r>
-    </w:p>
-    <w:p>
-      <w:pPr>
-        <w:pStyle w:val="Normal"/>
-        <w:bidi w:val="0"/>
-        <w:spacing w:lineRule="auto" w:line="240"/>
-        <w:jc w:val="left"/>
-        <w:rPr>
-          <w:b/>
-          <w:bCs/>
-        </w:rPr>
-      </w:pPr>
-      <w:r>
-        <w:rPr>
-          <w:b w:val="false"/>
-          <w:bCs w:val="false"/>
-        </w:rPr>
-        <w:t>!Внимание, инструкция должна быть первой в файле, как исключение предшествовать могут:</w:t>
-      </w:r>
-    </w:p>
-    <w:p>
-      <w:pPr>
-        <w:pStyle w:val="Normal"/>
-        <w:bidi w:val="0"/>
-        <w:spacing w:lineRule="auto" w:line="360"/>
-        <w:jc w:val="left"/>
-        <w:rPr>
-          <w:b/>
-          <w:bCs/>
-        </w:rPr>
-      </w:pPr>
-      <w:r>
-        <w:rPr>
-          <w:b w:val="false"/>
-          <w:bCs w:val="false"/>
-        </w:rPr>
-        <w:t>дерективы парсера, переменные ARG глобальной области действия, коментарии.</w:t>
-      </w:r>
-      <w:r>
-        <w:br w:type="page"/>
-      </w:r>
-    </w:p>
-    <w:p>
-      <w:pPr>
-        <w:pStyle w:val="Normal"/>
-        <w:bidi w:val="0"/>
-        <w:spacing w:lineRule="auto" w:line="240"/>
-        <w:jc w:val="left"/>
-        <w:rPr>
-          <w:b/>
-          <w:bCs/>
-        </w:rPr>
-      </w:pPr>
-      <w:r>
-        <w:rPr>
-          <w:b/>
-          <w:bCs/>
-        </w:rPr>
-        <w:t>RUN, ENTRYPOINT, CMD</w:t>
-      </w:r>
-    </w:p>
-    <w:p>
-      <w:pPr>
-        <w:pStyle w:val="Normal"/>
-        <w:bidi w:val="0"/>
-        <w:spacing w:lineRule="auto" w:line="240"/>
-        <w:jc w:val="left"/>
-        <w:rPr>
-          <w:b/>
-          <w:bCs/>
-        </w:rPr>
-      </w:pPr>
-      <w:r>
-        <w:rPr>
-          <w:b w:val="false"/>
-          <w:bCs w:val="false"/>
-        </w:rPr>
-        <w:t xml:space="preserve">все эти инструкции будут выполнять команду или набор команд, </w:t>
-      </w:r>
-      <w:r>
-        <w:rPr>
-          <w:b w:val="false"/>
-          <w:bCs w:val="false"/>
-          <w:u w:val="single"/>
-        </w:rPr>
-        <w:t>как-бы</w:t>
-      </w:r>
-      <w:r>
-        <w:rPr>
-          <w:b w:val="false"/>
-          <w:bCs w:val="false"/>
-        </w:rPr>
-        <w:t xml:space="preserve"> в cli контейнера, при сборке образа и запуске контейнера на основе собранного образа.</w:t>
-      </w:r>
-    </w:p>
-    <w:p>
-      <w:pPr>
-        <w:pStyle w:val="Normal"/>
-        <w:bidi w:val="0"/>
-        <w:spacing w:lineRule="auto" w:line="240"/>
-        <w:jc w:val="left"/>
-        <w:rPr>
-          <w:b/>
-          <w:bCs/>
-        </w:rPr>
-      </w:pPr>
-      <w:r>
-        <w:rPr>
-          <w:b/>
-          <w:bCs/>
-        </w:rPr>
-        <w:t>разница между инструкциями:</w:t>
-      </w:r>
-    </w:p>
-    <w:p>
-      <w:pPr>
-        <w:pStyle w:val="Normal"/>
-        <w:bidi w:val="0"/>
-        <w:spacing w:lineRule="auto" w:line="240"/>
-        <w:jc w:val="left"/>
-        <w:rPr>
-          <w:b w:val="false"/>
-          <w:bCs w:val="false"/>
-        </w:rPr>
-      </w:pPr>
-      <w:r>
-        <w:rPr>
-          <w:b w:val="false"/>
-          <w:bCs w:val="false"/>
-        </w:rPr>
-        <w:t>RUN при сборке образа(невозможно переопределить для контейнера);</w:t>
-      </w:r>
-    </w:p>
-    <w:p>
-      <w:pPr>
-        <w:pStyle w:val="Normal"/>
-        <w:bidi w:val="0"/>
-        <w:spacing w:lineRule="auto" w:line="240"/>
-        <w:jc w:val="left"/>
-        <w:rPr>
-          <w:b w:val="false"/>
-          <w:bCs w:val="false"/>
-        </w:rPr>
-      </w:pPr>
-      <w:r>
-        <w:rPr>
-          <w:b w:val="false"/>
-          <w:bCs w:val="false"/>
-        </w:rPr>
-        <w:t>ENTRYPOINT при запуске контейнера(сложно переопределить для контейнера);</w:t>
+        <w:ind w:hanging="0" w:left="0" w:right="0"/>
+        <w:jc w:val="left"/>
+        <w:rPr>
+          <w:b/>
+          <w:bCs/>
+        </w:rPr>
+      </w:pPr>
+      <w:r>
+        <w:rPr>
+          <w:b/>
+          <w:bCs/>
+        </w:rPr>
+        <w:t>docker push userNameOnDockerHub/imageName:tag</w:t>
       </w:r>
     </w:p>
     <w:p>
@@ -941,19 +603,19 @@
         <w:suppressAutoHyphens w:val="true"/>
         <w:bidi w:val="0"/>
         <w:spacing w:lineRule="auto" w:line="240" w:before="0" w:after="0"/>
-        <w:ind w:hanging="0" w:left="0" w:right="89"/>
-        <w:jc w:val="left"/>
-        <w:rPr>
-          <w:b w:val="false"/>
-          <w:bCs w:val="false"/>
-        </w:rPr>
-      </w:pPr>
-      <w:r>
-        <w:rPr>
-          <w:b w:val="false"/>
-          <w:bCs w:val="false"/>
-        </w:rPr>
-        <w:t>CMD то-же при запуске контейнера, но зачастую используется для передачи флага команде из entrypoint (легко переопределяется при запуске контейнера), хотя тоже может выполнять</w:t>
+        <w:ind w:hanging="0" w:left="0" w:right="0"/>
+        <w:jc w:val="left"/>
+        <w:rPr>
+          <w:b/>
+          <w:bCs/>
+        </w:rPr>
+      </w:pPr>
+      <w:r>
+        <w:rPr>
+          <w:b w:val="false"/>
+          <w:bCs w:val="false"/>
+        </w:rPr>
+        <w:t>https://docs.docker.com/get-started/workshop/04_sharing_app/</w:t>
       </w:r>
     </w:p>
     <w:p>
@@ -962,6 +624,372 @@
         <w:widowControl/>
         <w:suppressAutoHyphens w:val="true"/>
         <w:bidi w:val="0"/>
+        <w:spacing w:lineRule="auto" w:line="480" w:before="0" w:after="0"/>
+        <w:ind w:hanging="0" w:left="0" w:right="0"/>
+        <w:jc w:val="left"/>
+        <w:rPr>
+          <w:b/>
+          <w:bCs/>
+        </w:rPr>
+      </w:pPr>
+      <w:r>
+        <w:rPr>
+          <w:b w:val="false"/>
+          <w:bCs w:val="false"/>
+        </w:rPr>
+        <w:t>отправить образ на Docker Hub</w:t>
+      </w:r>
+    </w:p>
+    <w:p>
+      <w:pPr>
+        <w:pStyle w:val="Normal"/>
+        <w:bidi w:val="0"/>
+        <w:spacing w:lineRule="auto" w:line="360"/>
+        <w:jc w:val="left"/>
+        <w:rPr>
+          <w:b/>
+          <w:bCs/>
+        </w:rPr>
+      </w:pPr>
+      <w:r>
+        <w:rPr>
+          <w:b/>
+          <w:bCs/>
+        </w:rPr>
+        <w:t>Dockerfile instructions:</w:t>
+      </w:r>
+    </w:p>
+    <w:p>
+      <w:pPr>
+        <w:pStyle w:val="Normal"/>
+        <w:bidi w:val="0"/>
+        <w:spacing w:lineRule="auto" w:line="240"/>
+        <w:jc w:val="left"/>
+        <w:rPr>
+          <w:b/>
+          <w:bCs/>
+        </w:rPr>
+      </w:pPr>
+      <w:r>
+        <w:rPr>
+          <w:b/>
+          <w:bCs/>
+        </w:rPr>
+        <w:t># Comments</w:t>
+      </w:r>
+    </w:p>
+    <w:p>
+      <w:pPr>
+        <w:pStyle w:val="Normal"/>
+        <w:bidi w:val="0"/>
+        <w:spacing w:lineRule="auto" w:line="360"/>
+        <w:jc w:val="left"/>
+        <w:rPr>
+          <w:b w:val="false"/>
+          <w:bCs w:val="false"/>
+        </w:rPr>
+      </w:pPr>
+      <w:r>
+        <w:rPr>
+          <w:b w:val="false"/>
+          <w:bCs w:val="false"/>
+        </w:rPr>
+        <w:t>коментировать можно только построчно</w:t>
+      </w:r>
+    </w:p>
+    <w:p>
+      <w:pPr>
+        <w:pStyle w:val="Normal"/>
+        <w:bidi w:val="0"/>
+        <w:spacing w:lineRule="auto" w:line="240"/>
+        <w:jc w:val="left"/>
+        <w:rPr>
+          <w:b/>
+          <w:bCs/>
+        </w:rPr>
+      </w:pPr>
+      <w:r>
+        <w:rPr>
+          <w:b/>
+          <w:bCs/>
+        </w:rPr>
+        <w:t>INSTRUCTION arguments</w:t>
+      </w:r>
+    </w:p>
+    <w:p>
+      <w:pPr>
+        <w:pStyle w:val="Normal"/>
+        <w:bidi w:val="0"/>
+        <w:spacing w:lineRule="auto" w:line="240"/>
+        <w:jc w:val="left"/>
+        <w:rPr>
+          <w:b w:val="false"/>
+          <w:bCs w:val="false"/>
+        </w:rPr>
+      </w:pPr>
+      <w:r>
+        <w:rPr>
+          <w:b w:val="false"/>
+          <w:bCs w:val="false"/>
+        </w:rPr>
+        <w:t>формат записи инструкции и её аргумента.</w:t>
+      </w:r>
+    </w:p>
+    <w:p>
+      <w:pPr>
+        <w:pStyle w:val="Normal"/>
+        <w:bidi w:val="0"/>
+        <w:spacing w:lineRule="auto" w:line="240"/>
+        <w:jc w:val="left"/>
+        <w:rPr>
+          <w:b w:val="false"/>
+          <w:bCs w:val="false"/>
+        </w:rPr>
+      </w:pPr>
+      <w:r>
+        <w:rPr>
+          <w:b w:val="false"/>
+          <w:bCs w:val="false"/>
+        </w:rPr>
+        <w:t>инструкцию docker понимает и строчными буквами, но «ТАКОВ стандарт»).</w:t>
+      </w:r>
+    </w:p>
+    <w:p>
+      <w:pPr>
+        <w:pStyle w:val="Normal"/>
+        <w:bidi w:val="0"/>
+        <w:spacing w:lineRule="auto" w:line="360"/>
+        <w:jc w:val="left"/>
+        <w:rPr>
+          <w:b w:val="false"/>
+          <w:bCs w:val="false"/>
+        </w:rPr>
+      </w:pPr>
+      <w:r>
+        <w:rPr>
+          <w:b w:val="false"/>
+          <w:bCs w:val="false"/>
+        </w:rPr>
+        <w:t>обрабатываются построчно, начиная с первай, поэтому порядок имеет значение.</w:t>
+      </w:r>
+    </w:p>
+    <w:p>
+      <w:pPr>
+        <w:pStyle w:val="Normal"/>
+        <w:bidi w:val="0"/>
+        <w:spacing w:lineRule="auto" w:line="240"/>
+        <w:jc w:val="left"/>
+        <w:rPr>
+          <w:b/>
+          <w:bCs/>
+        </w:rPr>
+      </w:pPr>
+      <w:r>
+        <w:rPr>
+          <w:b/>
+          <w:bCs/>
+        </w:rPr>
+        <w:t>FROM image:tag</w:t>
+      </w:r>
+    </w:p>
+    <w:p>
+      <w:pPr>
+        <w:pStyle w:val="Normal"/>
+        <w:bidi w:val="0"/>
+        <w:spacing w:lineRule="auto" w:line="240"/>
+        <w:jc w:val="left"/>
+        <w:rPr>
+          <w:b/>
+          <w:bCs/>
+        </w:rPr>
+      </w:pPr>
+      <w:r>
+        <w:rPr>
+          <w:b w:val="false"/>
+          <w:bCs w:val="false"/>
+        </w:rPr>
+        <w:t>https://docs.docker.com/reference/dockerfile/#from</w:t>
+      </w:r>
+    </w:p>
+    <w:p>
+      <w:pPr>
+        <w:pStyle w:val="Normal"/>
+        <w:widowControl/>
+        <w:suppressAutoHyphens w:val="true"/>
+        <w:bidi w:val="0"/>
+        <w:spacing w:lineRule="auto" w:line="240" w:before="0" w:after="0"/>
+        <w:ind w:hanging="0" w:left="0" w:right="-269"/>
+        <w:jc w:val="left"/>
+        <w:rPr>
+          <w:b/>
+          <w:bCs/>
+        </w:rPr>
+      </w:pPr>
+      <w:r>
+        <w:rPr>
+          <w:b w:val="false"/>
+          <w:bCs w:val="false"/>
+        </w:rPr>
+        <w:t>базовый образ на котором будет основыватся сборка с необязательным тэгом (default tag=latest).</w:t>
+      </w:r>
+    </w:p>
+    <w:p>
+      <w:pPr>
+        <w:pStyle w:val="Normal"/>
+        <w:bidi w:val="0"/>
+        <w:spacing w:lineRule="auto" w:line="240"/>
+        <w:jc w:val="left"/>
+        <w:rPr>
+          <w:b/>
+          <w:bCs/>
+        </w:rPr>
+      </w:pPr>
+      <w:r>
+        <w:rPr>
+          <w:b w:val="false"/>
+          <w:bCs w:val="false"/>
+        </w:rPr>
+        <w:t>!Внимание, инструкция должна быть первой в файле, как исключение предшествовать могут:</w:t>
+      </w:r>
+    </w:p>
+    <w:p>
+      <w:pPr>
+        <w:pStyle w:val="Normal"/>
+        <w:bidi w:val="0"/>
+        <w:spacing w:lineRule="auto" w:line="360"/>
+        <w:jc w:val="left"/>
+        <w:rPr>
+          <w:b/>
+          <w:bCs/>
+        </w:rPr>
+      </w:pPr>
+      <w:r>
+        <w:rPr>
+          <w:b w:val="false"/>
+          <w:bCs w:val="false"/>
+        </w:rPr>
+        <w:t>дерективы парсера, переменные ARG глобальной области действия, коментарии.</w:t>
+      </w:r>
+      <w:r>
+        <w:br w:type="page"/>
+      </w:r>
+    </w:p>
+    <w:p>
+      <w:pPr>
+        <w:pStyle w:val="Normal"/>
+        <w:bidi w:val="0"/>
+        <w:spacing w:lineRule="auto" w:line="240" w:before="0" w:after="0"/>
+        <w:jc w:val="left"/>
+        <w:rPr>
+          <w:b/>
+          <w:bCs/>
+        </w:rPr>
+      </w:pPr>
+      <w:r>
+        <w:rPr>
+          <w:b/>
+          <w:bCs/>
+        </w:rPr>
+        <w:t>RUN, ENTRYPOINT, CMD</w:t>
+      </w:r>
+    </w:p>
+    <w:p>
+      <w:pPr>
+        <w:pStyle w:val="Normal"/>
+        <w:bidi w:val="0"/>
+        <w:spacing w:lineRule="auto" w:line="240"/>
+        <w:jc w:val="left"/>
+        <w:rPr>
+          <w:b/>
+          <w:bCs/>
+        </w:rPr>
+      </w:pPr>
+      <w:r>
+        <w:rPr>
+          <w:b w:val="false"/>
+          <w:bCs w:val="false"/>
+        </w:rPr>
+        <w:t xml:space="preserve">все эти инструкции будут выполнять команду или набор команд, </w:t>
+      </w:r>
+      <w:r>
+        <w:rPr>
+          <w:b w:val="false"/>
+          <w:bCs w:val="false"/>
+          <w:u w:val="single"/>
+        </w:rPr>
+        <w:t>как-бы</w:t>
+      </w:r>
+      <w:r>
+        <w:rPr>
+          <w:b w:val="false"/>
+          <w:bCs w:val="false"/>
+        </w:rPr>
+        <w:t xml:space="preserve"> в cli контейнера, при сборке образа и запуске контейнера на основе собранного образа.</w:t>
+      </w:r>
+    </w:p>
+    <w:p>
+      <w:pPr>
+        <w:pStyle w:val="Normal"/>
+        <w:bidi w:val="0"/>
+        <w:spacing w:lineRule="auto" w:line="240"/>
+        <w:jc w:val="left"/>
+        <w:rPr>
+          <w:b/>
+          <w:bCs/>
+        </w:rPr>
+      </w:pPr>
+      <w:r>
+        <w:rPr>
+          <w:b/>
+          <w:bCs/>
+        </w:rPr>
+        <w:t>разница между инструкциями:</w:t>
+      </w:r>
+    </w:p>
+    <w:p>
+      <w:pPr>
+        <w:pStyle w:val="Normal"/>
+        <w:bidi w:val="0"/>
+        <w:spacing w:lineRule="auto" w:line="240"/>
+        <w:jc w:val="left"/>
+        <w:rPr>
+          <w:b w:val="false"/>
+          <w:bCs w:val="false"/>
+        </w:rPr>
+      </w:pPr>
+      <w:r>
+        <w:rPr>
+          <w:b w:val="false"/>
+          <w:bCs w:val="false"/>
+        </w:rPr>
+        <w:t>RUN при сборке образа(невозможно переопределить для контейнера);</w:t>
+      </w:r>
+    </w:p>
+    <w:p>
+      <w:pPr>
+        <w:pStyle w:val="Normal"/>
+        <w:bidi w:val="0"/>
+        <w:spacing w:lineRule="auto" w:line="240"/>
+        <w:jc w:val="left"/>
+        <w:rPr>
+          <w:b w:val="false"/>
+          <w:bCs w:val="false"/>
+        </w:rPr>
+      </w:pPr>
+      <w:r>
+        <w:rPr>
+          <w:b w:val="false"/>
+          <w:bCs w:val="false"/>
+        </w:rPr>
+        <w:t>ENTRYPOINT при запуске контейнера(сложно переопределить для контейнера);</w:t>
+      </w:r>
+    </w:p>
+    <w:p>
+      <w:pPr>
+        <w:pStyle w:val="Normal"/>
+        <w:widowControl/>
+        <w:suppressAutoHyphens w:val="true"/>
+        <w:bidi w:val="0"/>
         <w:spacing w:lineRule="auto" w:line="240" w:before="0" w:after="0"/>
         <w:ind w:hanging="0" w:left="0" w:right="89"/>
         <w:jc w:val="left"/>
@@ -975,6 +1003,28 @@
           <w:b w:val="false"/>
           <w:bCs w:val="false"/>
         </w:rPr>
+        <w:t>CMD то-же при запуске контейнера, но зачастую используется для передачи флага команде из entrypoint (легко переопределяется при запуске контейнера), хотя тоже может выполнять</w:t>
+      </w:r>
+    </w:p>
+    <w:p>
+      <w:pPr>
+        <w:pStyle w:val="Normal"/>
+        <w:widowControl/>
+        <w:suppressAutoHyphens w:val="true"/>
+        <w:bidi w:val="0"/>
+        <w:spacing w:lineRule="auto" w:line="240" w:before="0" w:after="0"/>
+        <w:ind w:hanging="0" w:left="0" w:right="89"/>
+        <w:jc w:val="left"/>
+        <w:rPr>
+          <w:b w:val="false"/>
+          <w:bCs w:val="false"/>
+        </w:rPr>
+      </w:pPr>
+      <w:r>
+        <w:rPr>
+          <w:b w:val="false"/>
+          <w:bCs w:val="false"/>
+        </w:rPr>
         <w:t>команду.</w:t>
       </w:r>
     </w:p>
@@ -1611,7 +1661,7 @@
       <w:pPr>
         <w:pStyle w:val="Normal"/>
         <w:bidi w:val="0"/>
-        <w:spacing w:lineRule="auto" w:line="240"/>
+        <w:spacing w:lineRule="auto" w:line="240" w:before="0" w:after="0"/>
         <w:jc w:val="left"/>
         <w:rPr>
           <w:b/>
@@ -1783,35 +1833,7 @@
           <w:b w:val="false"/>
           <w:bCs w:val="false"/>
         </w:rPr>
-        <w:t xml:space="preserve">Смонтировать файл с localhost в как-бы контейнер создаваемого образа на ВРЕМЯ ВЫПОЛНЕНИЯ ТЕКУЩЕЙ ИНСТРУКЦИИ RUN, </w:t>
-      </w:r>
-      <w:r>
-        <w:rPr>
-          <w:b w:val="false"/>
-          <w:bCs w:val="false"/>
-        </w:rPr>
-        <w:t xml:space="preserve">т.е. подразумевается что в текущей инструкции RUN, помиио монтирования, будут выполнены все необходимые действия с файлом. </w:t>
-      </w:r>
-      <w:r>
-        <w:rPr>
-          <w:b w:val="false"/>
-          <w:bCs w:val="false"/>
-        </w:rPr>
-        <w:t>При выполнении всех последующих (или предыдущих) инструкции Dockerfil</w:t>
-      </w:r>
-      <w:r>
-        <w:rPr>
-          <w:b w:val="false"/>
-          <w:bCs w:val="false"/>
-        </w:rPr>
-        <w:t>e</w:t>
-      </w:r>
-      <w:r>
-        <w:rPr>
-          <w:b w:val="false"/>
-          <w:bCs w:val="false"/>
-        </w:rPr>
-        <w:t xml:space="preserve"> файл index.php будет уже размонтирован и недоступен. Так-же файл с localhost не будет</w:t>
+        <w:t>Смонтировать файл с localhost в как-бы контейнер создаваемого образа на ВРЕМЯ ВЫПОЛНЕНИЯ ТЕКУЩЕЙ ИНСТРУКЦИИ RUN, т.е. подразумевается что в текущей инструкции RUN, помиио монтирования, будут выполнены все необходимые действия с файлом. При выполнении всех последующих (или предыдущих) инструкции Dockerfile файл index.php будет уже размонтирован и недоступен. Так-же файл с localhost не будет</w:t>
       </w:r>
     </w:p>
     <w:p>
@@ -2412,7 +2434,7 @@
       <w:pPr>
         <w:pStyle w:val="Normal"/>
         <w:bidi w:val="0"/>
-        <w:spacing w:lineRule="auto" w:line="240"/>
+        <w:spacing w:lineRule="auto" w:line="240" w:before="0" w:after="0"/>
         <w:jc w:val="left"/>
         <w:rPr>
           <w:b/>
@@ -2590,7 +2612,7 @@
           <w:b w:val="false"/>
           <w:bCs w:val="false"/>
         </w:rPr>
-        <w:t>Dockerfile содержит несколько предопределенных переменных , например TARGETPLATFORM=linux/amd64, но для их использования нужно их нужно объявить, сотри</w:t>
+        <w:t>Dockerfile содержит несколько предопределенных переменных , например TARGETPLATFORM=linux/amd64, но для их использования нужно их объявить, сотри</w:t>
       </w:r>
     </w:p>
     <w:p>
@@ -3227,7 +3249,7 @@
       <w:pPr>
         <w:pStyle w:val="Normal"/>
         <w:bidi w:val="0"/>
-        <w:spacing w:lineRule="auto" w:line="240"/>
+        <w:spacing w:lineRule="auto" w:line="240" w:before="0" w:after="0"/>
         <w:jc w:val="left"/>
         <w:rPr>
           <w:b/>
@@ -3429,21 +3451,7 @@
           <w:b w:val="false"/>
           <w:bCs w:val="false"/>
         </w:rPr>
-        <w:t xml:space="preserve">декларация </w:t>
-      </w:r>
-      <w:r>
-        <w:rPr>
-          <w:b w:val="false"/>
-          <w:bCs w:val="false"/>
-        </w:rPr>
-        <w:t>точки монтирования хранилища</w:t>
-      </w:r>
-      <w:r>
-        <w:rPr>
-          <w:b w:val="false"/>
-          <w:bCs w:val="false"/>
-        </w:rPr>
-        <w:t>, является хорошим тоном для Dockerfile.</w:t>
+        <w:t>декларация точки монтирования хранилища, является хорошим тоном для Dockerfile.</w:t>
       </w:r>
     </w:p>
     <w:p>

</xml_diff>